<commit_message>
Translation ongoing... (now in G3)
</commit_message>
<xml_diff>
--- a/target/openchainspec-1.1_to_be_translated.docx
+++ b/target/openchainspec-1.1_to_be_translated.docx
@@ -3569,7 +3569,7 @@
           <w:sz w:val="22"/>
           <w:szCs w:val="22"/>
         </w:rPr>
-        <w:t xml:space="preserve">A process exists for creating and managing a FOSS component bill of materials which includes each component (and its Identified Licenses) in a Supplied Software release.</w:t>
+        <w:t xml:space="preserve">リリースされた供給ソフトウェアについて、各FOSSコンポーネント（およびその確認ライセンス）を含む部品表（Bill of material）を作り、管理するためのプロセスが存在すること。</w:t>
       </w:r>
       <w:r>
         <w:rPr>
@@ -3633,7 +3633,7 @@
           <w:sz w:val="22"/>
           <w:szCs w:val="22"/>
         </w:rPr>
-        <w:t xml:space="preserve">A documented procedure exists for identifying, tracking and archiving information about the collection of FOSS components from which a Supplied Software release is comprised.</w:t>
+        <w:t xml:space="preserve">リリースされた供給ソフトウェアを構成するFOSSコンポーネント集について情報を特定し、追跡し、保管するための手続きが文書化されている。</w:t>
       </w:r>
     </w:p>
     <w:p>
@@ -3660,7 +3660,7 @@
           <w:sz w:val="22"/>
           <w:szCs w:val="22"/>
         </w:rPr>
-        <w:t xml:space="preserve">FOSS component records exist for each Supplied Software release which demonstrates the documented procedure was properly followed.</w:t>
+        <w:t xml:space="preserve">供給ソフトウェアの各リリースに対し、FOSSコンポーネントの記録が存在し、文書化された手続きに適切に従っていることを示している。</w:t>
       </w:r>
     </w:p>
     <w:p>
@@ -3707,7 +3707,7 @@
           <w:sz w:val="22"/>
           <w:szCs w:val="22"/>
         </w:rPr>
-        <w:t xml:space="preserve">To ensure a process exists for creating and managing a FOSS component bill of materials used to construct the Supplied Software. A bill of materials is needed to support the systematic review of each component’s license terms to understand the obligations and restrictions as it applies to the distribution of the Supplied Software. </w:t>
+        <w:t xml:space="preserve">供給ソフトウェアを構成するために使用されるFOSSコンポーネントの部品表（Bill of material）を作り、管理するためのプロセスが存在することを確かなものにします。部品表は、各コンポーネントについて供給ソフトウェアを頒布する際に適用される義務、制約が理解できるライセンス条件を体系的に（システマチックに）レビューすることを支援するために必要となります。 </w:t>
       </w:r>
     </w:p>
     <w:p>

</xml_diff>

<commit_message>
Translation ongoing ...(now in G6)
</commit_message>
<xml_diff>
--- a/target/openchainspec-1.1_to_be_translated.docx
+++ b/target/openchainspec-1.1_to_be_translated.docx
@@ -4111,7 +4111,7 @@
           <w:sz w:val="22"/>
           <w:szCs w:val="22"/>
         </w:rPr>
-        <w:t xml:space="preserve">Prepare the set of artifacts which represent the output of the FOSS management program for each Supplied Software release. This set is referred to as the Compliance Artifacts which may include (but are not limited to) one or more of the following: source code, attribution notices, copyright notices, copy of licenses, modification notifications, written offers</w:t>
+        <w:t xml:space="preserve">供給ソフトウェアの各リリースに対し、FOSSのマネジメント プログラムによる生成物一式が用意されていること。この生成物一式はコンプライアンス関連資料として次の一つ、もしくは複数のもの（ただし、この限りではない）：ソースコード、帰属告知（Attribution notice）、著作権表示（Copyright notice）、ライセンスの写し、改変告知（Modification notification）、書面による申し出（Written offer）、SPDXドキュメントなど</w:t>
       </w:r>
       <w:r>
         <w:rPr>
@@ -4134,7 +4134,7 @@
           <w:sz w:val="22"/>
           <w:szCs w:val="22"/>
         </w:rPr>
-        <w:t xml:space="preserve">, SPDX documents and so forth.</w:t>
+        <w:t xml:space="preserve"/>
       </w:r>
     </w:p>
     <w:p>
@@ -4188,7 +4188,7 @@
           <w:sz w:val="22"/>
           <w:szCs w:val="22"/>
         </w:rPr>
-        <w:t xml:space="preserve">A documented procedure exists that ensures the Compliance Artifacts are prepared and distributed with Supplied Software release as required by the Identified Licenses. </w:t>
+        <w:t xml:space="preserve">コンプライアンス関連資料が用意され、それらが確認ライセンスが要求するとおりに供給ソフトウェアのリリースと併せ頒布されることを確かにする手続きが文書化されている。 </w:t>
       </w:r>
     </w:p>
     <w:p>
@@ -4215,7 +4215,7 @@
           <w:sz w:val="22"/>
           <w:szCs w:val="22"/>
         </w:rPr>
-        <w:t xml:space="preserve">Copies of the Compliance Artifacts of the Supplied Software release are archived and easily retrievable, and the archive is planned to exist for at least as long as the Supplied Software is offered or as required by the Identified Licenses (whichever is longer)</w:t>
+        <w:t xml:space="preserve">供給ソフトウェアに関するコンプライアンス関連資料の写しが保管され、容易に取り出すことができる。また、少なくとも当該供給ソフトウェアが提供され続けている期間、または確認ライセンスが要求する期間（のいずれか長い方の期間）は、本保管物が存在するように計画されている。</w:t>
       </w:r>
     </w:p>
     <w:p>
@@ -4261,7 +4261,7 @@
           <w:sz w:val="22"/>
           <w:szCs w:val="22"/>
         </w:rPr>
-        <w:t xml:space="preserve">Ensure the complete collection of Compliance Artifacts accompany the Supplied Software as required by the Identified Licenses that govern the Supplied Software along with other reports created as part of the FOSS review process. </w:t>
+        <w:t xml:space="preserve">供給ソフトウェアを統制する確認ライセンスの要求に基づいてコンプライアンス関連資料が完備され、その他FOSSレビュープロセスで生成されたレポートと併せて供給ソフトウェアに添付されることを確かなものにします。 </w:t>
       </w:r>
     </w:p>
     <w:p>
@@ -4356,7 +4356,7 @@
           <w:sz w:val="22"/>
           <w:szCs w:val="22"/>
         </w:rPr>
-        <w:t xml:space="preserve">A written policy exists that governs contributions to FOSS projects by the organization. またそのポリシーは組織内に周知されていなければならない。 </w:t>
+        <w:t xml:space="preserve">FOSSプロジェクトに対しコントリビュートすることを統制するポリシーが文書化されていること。またそのポリシーは組織内に周知されていなければならない。 </w:t>
       </w:r>
     </w:p>
     <w:p>
@@ -4516,7 +4516,7 @@
           <w:sz w:val="22"/>
           <w:szCs w:val="22"/>
         </w:rPr>
-        <w:t xml:space="preserve">If an org</w:t>
+        <w:t xml:space="preserve">FOSSプロジェクトへのコントリビューションを組織が許容する場合、5.1節に挙げたコントリビューション ポリシーを実践するプロセスが整備されていること。</w:t>
       </w:r>
       <w:bookmarkStart w:id="37" w:name="_GoBack"/>
       <w:bookmarkEnd w:id="37"/>
@@ -4529,7 +4529,7 @@
           <w:sz w:val="22"/>
           <w:szCs w:val="22"/>
         </w:rPr>
-        <w:t xml:space="preserve">anization permits contributions to FOSS projects then a process must exist that implements the FOSS contribution policy outlined in Section 5.1.</w:t>
+        <w:t xml:space="preserve"/>
       </w:r>
     </w:p>
     <w:p>
@@ -4583,7 +4583,7 @@
           <w:sz w:val="22"/>
           <w:szCs w:val="22"/>
         </w:rPr>
-        <w:t xml:space="preserve">Provided the FOSS contribution policy permits contributions, a documented procedure exists that governs FOSS contributions.</w:t>
+        <w:t xml:space="preserve">FOSSコントリビューション ポリシーがコントリビューションを許容するものである場合、FOSSコントリビューションを統制する手続きが文書化されている。</w:t>
       </w:r>
     </w:p>
     <w:p>
@@ -4629,7 +4629,7 @@
           <w:sz w:val="22"/>
           <w:szCs w:val="22"/>
         </w:rPr>
-        <w:t xml:space="preserve">組織が公的にFOSSにコントリビュートする方法について文書化されたプロセスを有することを確かなものにします。コントリビューションが許容されてない場合においても、ポリシーは存在した方がよいでしょう。In that situation it is understood that no procedure may exist and this requirement would nevertheless be met. </w:t>
+        <w:t xml:space="preserve">組織が公的にFOSSにコントリビュートする方法について文書化されたプロセスを有することを確かなものにします。コントリビューションが許容されてない場合においても、ポリシーは存在した方がよいでしょう。そのような状況においてはプロセスは存在しないと理解され、本要件が満たされたことになります。 </w:t>
       </w:r>
     </w:p>
     <w:p>

</xml_diff>

<commit_message>
V1.1 Translation completed. (Self review needed next)
</commit_message>
<xml_diff>
--- a/target/openchainspec-1.1_to_be_translated.docx
+++ b/target/openchainspec-1.1_to_be_translated.docx
@@ -1068,7 +1068,7 @@
           <w:kern w:val="0"/>
           <w:shd w:val="clear" w:color="auto" w:fill="FDFDFD"/>
         </w:rPr>
-        <w:t xml:space="preserve">Appendix I: Language Translations</w:t>
+        <w:t xml:space="preserve">付録I：言語翻訳について</w:t>
       </w:r>
       <w:r>
         <w:rPr>
@@ -4724,7 +4724,7 @@
           <w:sz w:val="22"/>
           <w:szCs w:val="22"/>
         </w:rPr>
-        <w:t xml:space="preserve">In order for an organization to be OpenChain certified, it must affirm that it has a FOSS management program that meets the criteria described in this OpenChain Specification version 1.1. </w:t>
+        <w:t xml:space="preserve">組織がOpenChainに適合していると認定されるためには、本OpenChain仕様書第1.1版に記載された基準を満たすFOSSマネジメント プログラムを有していることを確認する必要がある。 </w:t>
       </w:r>
     </w:p>
     <w:p>
@@ -4778,7 +4778,7 @@
           <w:sz w:val="22"/>
           <w:szCs w:val="22"/>
         </w:rPr>
-        <w:t xml:space="preserve">The organization affirms that a FOSS management program exists that meets all the requirements of this OpenChain Specification version 1.1.</w:t>
+        <w:t xml:space="preserve">その組織に本OpenChain仕様書第1.1版の全ての要件に対応したFOSSマネジメント プログラムが存在することを確認する。</w:t>
       </w:r>
     </w:p>
     <w:p>
@@ -4876,7 +4876,7 @@
           <w:sz w:val="22"/>
           <w:szCs w:val="22"/>
         </w:rPr>
-        <w:t xml:space="preserve">Conformance with this version of the specification will last 18 months from the date conformance validation was achieved. Conformance validation requirements can be found on the OpenChain project’s website.</w:t>
+        <w:t xml:space="preserve">本版の仕様書への適合は、適合が認定された日から18か月間持続します。適合を認定するための要件はOpenChainプロジェクトのWebサイトで確認できます。</w:t>
       </w:r>
     </w:p>
     <w:p>
@@ -4930,7 +4930,7 @@
           <w:sz w:val="22"/>
           <w:szCs w:val="22"/>
         </w:rPr>
-        <w:t xml:space="preserve">The organization affirms that a FOSS management program exists that meets all the requirements of this OpenChain Specification version 1.1 within the past 18 months of achieving conformance validation.</w:t>
+        <w:t xml:space="preserve">本OpenChain仕様書第1.1版の要件すべてに対応する、適合認定を過去18ヶ月以内に達成しているFOSSマネジメント プログラムがその組織に存在することを確認する。</w:t>
       </w:r>
     </w:p>
     <w:p>
@@ -4976,7 +4976,7 @@
           <w:sz w:val="22"/>
           <w:szCs w:val="22"/>
         </w:rPr>
-        <w:t xml:space="preserve">It is important for the organization to remains current with the specification if they want to assert program conformance overtime. This requirement ensures that the program’s supporting processes and controls do not erode if they want to continue to assert conformance with the specification overtime.</w:t>
+        <w:t xml:space="preserve">その組織が一定期間を超えてプログラムの適合を主張する場合、本仕様書の現状に即している状態を保つことが重要となります。本要件は、組織が本仕様書への適合を一定期間超えて主張し続けたい場合においてそのプログラムが支えているプロセスや統制機能が損なわれていないことを確かなものにします。</w:t>
       </w:r>
     </w:p>
     <w:p>
@@ -5028,7 +5028,7 @@
           <w:shd w:val="clear" w:color="auto" w:fill="FDFDFD"/>
         </w:rPr>
         <w:lastRenderedPageBreak/>
-        <w:t xml:space="preserve">Appendix I: Language Translations</w:t>
+        <w:t xml:space="preserve">付録I：言語翻訳について</w:t>
       </w:r>
       <w:bookmarkEnd w:id="42"/>
       <w:bookmarkEnd w:id="43"/>
@@ -5053,7 +5053,7 @@
           <w:szCs w:val="22"/>
           <w:shd w:val="clear" w:color="auto" w:fill="FDFDFD"/>
         </w:rPr>
-        <w:t xml:space="preserve">To facilitate global adoption we welcome efforts to translate the specification into multiple languages. Because OpenChain functions as an open source project translations are driven by those willing to contribute their time and expertise to perform translations under the terms of the CC-BY 4.0 license and the project’s translation policy. The details of the policy and available translations can be found on the OpenChain project </w:t>
+        <w:t xml:space="preserve">グローバルでの採用促進のため、私たちは本仕様書を多言語に翻訳する取り組みを歓迎します。OpenChainはオープンソース プロジェクトとして機能するため、各種翻訳は時間と専門的知見をコントリビュートすることに前向きな方々によって、CC-BY-4.0ライセンスとプロジェクトの翻訳ポリシーの下で推進されます。そのポリシーおよび入手可能な翻訳版の詳細については、OpenChain仕様のWebページでご確認ください。</w:t>
       </w:r>
       <w:hyperlink r:id="rId16" w:history="1">
         <w:r>
@@ -5066,7 +5066,7 @@
             <w:u w:val="single"/>
             <w:shd w:val="clear" w:color="auto" w:fill="FDFDFD"/>
           </w:rPr>
-          <w:t xml:space="preserve">specification webpage</w:t>
+          <w:t xml:space="preserve"/>
         </w:r>
       </w:hyperlink>
       <w:r>
@@ -5077,7 +5077,7 @@
           <w:szCs w:val="22"/>
           <w:shd w:val="clear" w:color="auto" w:fill="FDFDFD"/>
         </w:rPr>
-        <w:t xml:space="preserve">.</w:t>
+        <w:t xml:space="preserve"/>
       </w:r>
     </w:p>
     <w:p/>

</xml_diff>